<commit_message>
se adhiere el link en anexo del diseño de la app de canva en el doc 830
</commit_message>
<xml_diff>
--- a/Documentacion/IEEE830app.docx
+++ b/Documentacion/IEEE830app.docx
@@ -1164,7 +1164,7 @@
             <w:instrText xml:space="preserve"> TOC \h \u \z \t "Heading 1,1,Heading 2,2,Heading 3,3,"</w:instrText>
             <w:fldChar w:fldCharType="separate"/>
           </w:r>
-          <w:hyperlink r:id="rId7">
+          <w:hyperlink r:id="rId9">
             <w:r>
               <w:rPr>
                 <w:rFonts w:ascii="Arial" w:cs="Arial" w:eastAsia="Arial" w:hAnsi="Arial"/>
@@ -1183,7 +1183,7 @@
               <w:t xml:space="preserve">1) </w:t>
             </w:r>
           </w:hyperlink>
-          <w:hyperlink r:id="rId8">
+          <w:hyperlink r:id="rId10">
             <w:r>
               <w:rPr>
                 <w:rFonts w:ascii="Arial" w:cs="Arial" w:eastAsia="Arial" w:hAnsi="Arial"/>
@@ -1194,7 +1194,7 @@
               <w:t xml:space="preserve">INTRODUCCIÓN</w:t>
             </w:r>
           </w:hyperlink>
-          <w:hyperlink r:id="rId9">
+          <w:hyperlink r:id="rId11">
             <w:r>
               <w:rPr>
                 <w:rFonts w:ascii="Arial" w:cs="Arial" w:eastAsia="Arial" w:hAnsi="Arial"/>
@@ -1254,7 +1254,7 @@
               <w:vertAlign w:val="baseline"/>
             </w:rPr>
           </w:pPr>
-          <w:hyperlink r:id="rId10">
+          <w:hyperlink r:id="rId12">
             <w:r>
               <w:rPr>
                 <w:rFonts w:ascii="Arial" w:cs="Arial" w:eastAsia="Arial" w:hAnsi="Arial"/>
@@ -1315,7 +1315,7 @@
               <w:vertAlign w:val="baseline"/>
             </w:rPr>
           </w:pPr>
-          <w:hyperlink r:id="rId11">
+          <w:hyperlink r:id="rId13">
             <w:r>
               <w:rPr>
                 <w:rFonts w:ascii="Arial" w:cs="Arial" w:eastAsia="Arial" w:hAnsi="Arial"/>
@@ -1376,7 +1376,7 @@
               <w:vertAlign w:val="baseline"/>
             </w:rPr>
           </w:pPr>
-          <w:hyperlink r:id="rId12">
+          <w:hyperlink r:id="rId14">
             <w:r>
               <w:rPr>
                 <w:rFonts w:ascii="Arial" w:cs="Arial" w:eastAsia="Arial" w:hAnsi="Arial"/>
@@ -1437,7 +1437,7 @@
               <w:vertAlign w:val="baseline"/>
             </w:rPr>
           </w:pPr>
-          <w:hyperlink r:id="rId13">
+          <w:hyperlink r:id="rId15">
             <w:r>
               <w:rPr>
                 <w:rFonts w:ascii="Arial" w:cs="Arial" w:eastAsia="Arial" w:hAnsi="Arial"/>
@@ -1498,7 +1498,7 @@
               <w:vertAlign w:val="baseline"/>
             </w:rPr>
           </w:pPr>
-          <w:hyperlink r:id="rId14">
+          <w:hyperlink r:id="rId16">
             <w:r>
               <w:rPr>
                 <w:rFonts w:ascii="Arial" w:cs="Arial" w:eastAsia="Arial" w:hAnsi="Arial"/>
@@ -1559,7 +1559,7 @@
               <w:vertAlign w:val="baseline"/>
             </w:rPr>
           </w:pPr>
-          <w:hyperlink r:id="rId15">
+          <w:hyperlink r:id="rId17">
             <w:r>
               <w:rPr>
                 <w:rFonts w:ascii="Arial" w:cs="Arial" w:eastAsia="Arial" w:hAnsi="Arial"/>
@@ -1620,7 +1620,7 @@
               <w:vertAlign w:val="baseline"/>
             </w:rPr>
           </w:pPr>
-          <w:hyperlink r:id="rId16">
+          <w:hyperlink r:id="rId18">
             <w:r>
               <w:rPr>
                 <w:rFonts w:ascii="Arial" w:cs="Arial" w:eastAsia="Arial" w:hAnsi="Arial"/>
@@ -1639,7 +1639,7 @@
               <w:t xml:space="preserve">2) </w:t>
             </w:r>
           </w:hyperlink>
-          <w:hyperlink r:id="rId17">
+          <w:hyperlink r:id="rId19">
             <w:r>
               <w:rPr>
                 <w:rFonts w:ascii="Arial" w:cs="Arial" w:eastAsia="Arial" w:hAnsi="Arial"/>
@@ -1651,7 +1651,7 @@
               <w:t xml:space="preserve">DESCRIPCIÓN</w:t>
             </w:r>
           </w:hyperlink>
-          <w:hyperlink r:id="rId18">
+          <w:hyperlink r:id="rId20">
             <w:r>
               <w:rPr>
                 <w:rFonts w:ascii="Arial" w:cs="Arial" w:eastAsia="Arial" w:hAnsi="Arial"/>
@@ -1712,7 +1712,7 @@
               <w:vertAlign w:val="baseline"/>
             </w:rPr>
           </w:pPr>
-          <w:hyperlink r:id="rId19">
+          <w:hyperlink r:id="rId21">
             <w:r>
               <w:rPr>
                 <w:rFonts w:ascii="Arial" w:cs="Arial" w:eastAsia="Arial" w:hAnsi="Arial"/>
@@ -1731,7 +1731,7 @@
               <w:t xml:space="preserve">2.2 </w:t>
             </w:r>
           </w:hyperlink>
-          <w:hyperlink r:id="rId20">
+          <w:hyperlink r:id="rId22">
             <w:r>
               <w:rPr>
                 <w:rFonts w:ascii="Arial" w:cs="Arial" w:eastAsia="Arial" w:hAnsi="Arial"/>
@@ -1743,7 +1743,7 @@
               <w:t xml:space="preserve">Características</w:t>
             </w:r>
           </w:hyperlink>
-          <w:hyperlink r:id="rId21">
+          <w:hyperlink r:id="rId23">
             <w:r>
               <w:rPr>
                 <w:rFonts w:ascii="Arial" w:cs="Arial" w:eastAsia="Arial" w:hAnsi="Arial"/>
@@ -1804,7 +1804,7 @@
               <w:vertAlign w:val="baseline"/>
             </w:rPr>
           </w:pPr>
-          <w:hyperlink r:id="rId22">
+          <w:hyperlink r:id="rId24">
             <w:r>
               <w:rPr>
                 <w:rFonts w:ascii="Arial" w:cs="Arial" w:eastAsia="Arial" w:hAnsi="Arial"/>
@@ -1865,7 +1865,7 @@
               <w:vertAlign w:val="baseline"/>
             </w:rPr>
           </w:pPr>
-          <w:hyperlink r:id="rId23">
+          <w:hyperlink r:id="rId25">
             <w:r>
               <w:rPr>
                 <w:rFonts w:ascii="Arial" w:cs="Arial" w:eastAsia="Arial" w:hAnsi="Arial"/>
@@ -1926,7 +1926,7 @@
               <w:vertAlign w:val="baseline"/>
             </w:rPr>
           </w:pPr>
-          <w:hyperlink r:id="rId24">
+          <w:hyperlink r:id="rId26">
             <w:r>
               <w:rPr>
                 <w:rFonts w:ascii="Arial" w:cs="Arial" w:eastAsia="Arial" w:hAnsi="Arial"/>
@@ -1945,7 +1945,7 @@
               <w:t xml:space="preserve">3) REQUISITOS </w:t>
             </w:r>
           </w:hyperlink>
-          <w:hyperlink r:id="rId25">
+          <w:hyperlink r:id="rId27">
             <w:r>
               <w:rPr>
                 <w:rFonts w:ascii="Arial" w:cs="Arial" w:eastAsia="Arial" w:hAnsi="Arial"/>
@@ -1957,7 +1957,7 @@
               <w:t xml:space="preserve">ESPECÍFICOS</w:t>
             </w:r>
           </w:hyperlink>
-          <w:hyperlink r:id="rId26">
+          <w:hyperlink r:id="rId28">
             <w:r>
               <w:rPr>
                 <w:rFonts w:ascii="Arial" w:cs="Arial" w:eastAsia="Arial" w:hAnsi="Arial"/>
@@ -2017,7 +2017,7 @@
               <w:vertAlign w:val="baseline"/>
             </w:rPr>
           </w:pPr>
-          <w:hyperlink r:id="rId27">
+          <w:hyperlink r:id="rId29">
             <w:r>
               <w:rPr>
                 <w:rFonts w:ascii="Arial" w:cs="Arial" w:eastAsia="Arial" w:hAnsi="Arial"/>
@@ -2078,7 +2078,7 @@
               <w:vertAlign w:val="baseline"/>
             </w:rPr>
           </w:pPr>
-          <w:hyperlink r:id="rId28">
+          <w:hyperlink r:id="rId30">
             <w:r>
               <w:rPr>
                 <w:rFonts w:ascii="Arial" w:cs="Arial" w:eastAsia="Arial" w:hAnsi="Arial"/>
@@ -2139,7 +2139,7 @@
               <w:vertAlign w:val="baseline"/>
             </w:rPr>
           </w:pPr>
-          <w:hyperlink r:id="rId29">
+          <w:hyperlink r:id="rId31">
             <w:r>
               <w:rPr>
                 <w:rFonts w:ascii="Arial" w:cs="Arial" w:eastAsia="Arial" w:hAnsi="Arial"/>
@@ -2200,7 +2200,7 @@
               <w:vertAlign w:val="baseline"/>
             </w:rPr>
           </w:pPr>
-          <w:hyperlink r:id="rId30">
+          <w:hyperlink r:id="rId32">
             <w:r>
               <w:rPr>
                 <w:rFonts w:ascii="Arial" w:cs="Arial" w:eastAsia="Arial" w:hAnsi="Arial"/>
@@ -2261,7 +2261,7 @@
               <w:vertAlign w:val="baseline"/>
             </w:rPr>
           </w:pPr>
-          <w:hyperlink r:id="rId31">
+          <w:hyperlink r:id="rId33">
             <w:r>
               <w:rPr>
                 <w:rFonts w:ascii="Arial" w:cs="Arial" w:eastAsia="Arial" w:hAnsi="Arial"/>
@@ -2322,7 +2322,7 @@
               <w:vertAlign w:val="baseline"/>
             </w:rPr>
           </w:pPr>
-          <w:hyperlink r:id="rId32">
+          <w:hyperlink r:id="rId34">
             <w:r>
               <w:rPr>
                 <w:rFonts w:ascii="Arial" w:cs="Arial" w:eastAsia="Arial" w:hAnsi="Arial"/>
@@ -2383,7 +2383,7 @@
               <w:vertAlign w:val="baseline"/>
             </w:rPr>
           </w:pPr>
-          <w:hyperlink r:id="rId33">
+          <w:hyperlink r:id="rId35">
             <w:r>
               <w:rPr>
                 <w:rFonts w:ascii="Arial" w:cs="Arial" w:eastAsia="Arial" w:hAnsi="Arial"/>
@@ -9294,7 +9294,7 @@
         </w:rPr>
         <w:t xml:space="preserve"> </w:t>
       </w:r>
-      <w:hyperlink r:id="rId34">
+      <w:hyperlink r:id="rId36">
         <w:r>
           <w:rPr>
             <w:rFonts w:ascii="Arial" w:cs="Arial" w:eastAsia="Arial" w:hAnsi="Arial"/>
@@ -15934,6 +15934,14 @@
               <w:jc w:val="left"/>
               <w:rPr/>
             </w:pPr>
+            <w:sdt>
+              <w:sdtPr>
+                <w:tag w:val="goog_rdk_0"/>
+              </w:sdtPr>
+              <w:sdtContent>
+                <w:commentRangeStart w:id="0"/>
+              </w:sdtContent>
+            </w:sdt>
             <w:r>
               <w:rPr>
                 <w:rFonts w:ascii="Arial" w:cs="Arial" w:eastAsia="Arial" w:hAnsi="Arial"/>
@@ -15949,7 +15957,28 @@
                 <w:vertAlign w:val="baseline"/>
                 <w:rtl w:val="0"/>
               </w:rPr>
-              <w:t xml:space="preserve">RFNF04</w:t>
+              <w:t xml:space="preserve">RFNF0</w:t>
+            </w:r>
+            <w:commentRangeEnd w:id="0"/>
+            <w:r>
+              <w:commentReference w:id="0"/>
+            </w:r>
+            <w:r>
+              <w:rPr>
+                <w:rFonts w:ascii="Arial" w:cs="Arial" w:eastAsia="Arial" w:hAnsi="Arial"/>
+                <w:b w:val="0"/>
+                <w:i w:val="0"/>
+                <w:smallCaps w:val="0"/>
+                <w:strike w:val="0"/>
+                <w:color w:val="000000"/>
+                <w:sz w:val="24"/>
+                <w:szCs w:val="24"/>
+                <w:u w:val="none"/>
+                <w:shd w:fill="auto" w:val="clear"/>
+                <w:vertAlign w:val="baseline"/>
+                <w:rtl w:val="0"/>
+              </w:rPr>
+              <w:t xml:space="preserve">4</w:t>
             </w:r>
             <w:r>
               <w:rPr>
@@ -28956,6 +28985,11 @@
               </w:rPr>
               <w:t xml:space="preserve">RFNF04</w:t>
             </w:r>
+            <w:r>
+              <w:rPr>
+                <w:rtl w:val="0"/>
+              </w:rPr>
+            </w:r>
           </w:p>
           <w:p>
             <w:pPr>
@@ -29719,6 +29753,11 @@
               </w:rPr>
               <w:t xml:space="preserve">RFNF04</w:t>
             </w:r>
+            <w:r>
+              <w:rPr>
+                <w:rtl w:val="0"/>
+              </w:rPr>
+            </w:r>
           </w:p>
           <w:p>
             <w:pPr>
@@ -30482,6 +30521,11 @@
               </w:rPr>
               <w:t xml:space="preserve">RFNF04</w:t>
             </w:r>
+            <w:r>
+              <w:rPr>
+                <w:rtl w:val="0"/>
+              </w:rPr>
+            </w:r>
           </w:p>
           <w:p>
             <w:pPr>
@@ -31229,6 +31273,11 @@
                 <w:rtl w:val="0"/>
               </w:rPr>
               <w:t xml:space="preserve">RFNF04</w:t>
+            </w:r>
+            <w:r>
+              <w:rPr>
+                <w:rtl w:val="0"/>
+              </w:rPr>
             </w:r>
           </w:p>
           <w:p>
@@ -48681,16 +48730,16 @@
           <wp:inline distB="114300" distT="114300" distL="114300" distR="114300">
             <wp:extent cx="5780723" cy="3667125"/>
             <wp:effectExtent b="0" l="0" r="0" t="0"/>
-            <wp:docPr id="2" name="image1.png"/>
+            <wp:docPr id="2" name="image2.png"/>
             <a:graphic>
               <a:graphicData uri="http://schemas.openxmlformats.org/drawingml/2006/picture">
                 <pic:pic>
                   <pic:nvPicPr>
-                    <pic:cNvPr id="0" name="image1.png"/>
+                    <pic:cNvPr id="0" name="image2.png"/>
                     <pic:cNvPicPr preferRelativeResize="0"/>
                   </pic:nvPicPr>
                   <pic:blipFill>
-                    <a:blip r:embed="rId35"/>
+                    <a:blip r:embed="rId37"/>
                     <a:srcRect b="0" l="0" r="0" t="0"/>
                     <a:stretch>
                       <a:fillRect/>
@@ -48825,16 +48874,16 @@
           <wp:inline distB="114300" distT="114300" distL="114300" distR="114300">
             <wp:extent cx="5399730" cy="4051300"/>
             <wp:effectExtent b="0" l="0" r="0" t="0"/>
-            <wp:docPr id="1" name="image2.png"/>
+            <wp:docPr id="1" name="image1.png"/>
             <a:graphic>
               <a:graphicData uri="http://schemas.openxmlformats.org/drawingml/2006/picture">
                 <pic:pic>
                   <pic:nvPicPr>
-                    <pic:cNvPr id="0" name="image2.png"/>
+                    <pic:cNvPr id="0" name="image1.png"/>
                     <pic:cNvPicPr preferRelativeResize="0"/>
                   </pic:nvPicPr>
                   <pic:blipFill>
-                    <a:blip r:embed="rId36"/>
+                    <a:blip r:embed="rId38"/>
                     <a:srcRect b="0" l="0" r="0" t="0"/>
                     <a:stretch>
                       <a:fillRect/>
@@ -48917,7 +48966,7 @@
         </w:rPr>
         <w:t xml:space="preserve">En el siguiente espacio se muestra en video la navegabilidad las activitys de la app: </w:t>
       </w:r>
-      <w:hyperlink r:id="rId37">
+      <w:hyperlink r:id="rId39">
         <w:r>
           <w:rPr>
             <w:rFonts w:ascii="Arial" w:cs="Arial" w:eastAsia="Arial" w:hAnsi="Arial"/>
@@ -48928,9 +48977,80 @@
             <w:u w:val="single"/>
             <w:rtl w:val="0"/>
           </w:rPr>
-          <w:t xml:space="preserve">https://drive.google.com/drive/folders/1JYB0llblNcfEU1isziR_Rlo3z_-pmvPY</w:t>
+          <w:t xml:space="preserve">https://drive.google.com/file/d/1txlGuZb8tTpN2EfDVuOpfI38oKPyGMpm/view?usp=sharing</w:t>
         </w:r>
       </w:hyperlink>
+      <w:r>
+        <w:rPr>
+          <w:rtl w:val="0"/>
+        </w:rPr>
+      </w:r>
+    </w:p>
+    <w:p>
+      <w:pPr>
+        <w:rPr>
+          <w:rFonts w:ascii="Arial" w:cs="Arial" w:eastAsia="Arial" w:hAnsi="Arial"/>
+          <w:b w:val="1"/>
+          <w:sz w:val="24"/>
+          <w:szCs w:val="24"/>
+        </w:rPr>
+      </w:pPr>
+      <w:r>
+        <w:rPr>
+          <w:rtl w:val="0"/>
+        </w:rPr>
+      </w:r>
+    </w:p>
+    <w:p>
+      <w:pPr>
+        <w:rPr>
+          <w:rFonts w:ascii="Arial" w:cs="Arial" w:eastAsia="Arial" w:hAnsi="Arial"/>
+          <w:b w:val="1"/>
+          <w:sz w:val="24"/>
+          <w:szCs w:val="24"/>
+        </w:rPr>
+      </w:pPr>
+      <w:r>
+        <w:rPr>
+          <w:rFonts w:ascii="Arial" w:cs="Arial" w:eastAsia="Arial" w:hAnsi="Arial"/>
+          <w:b w:val="1"/>
+          <w:sz w:val="24"/>
+          <w:szCs w:val="24"/>
+          <w:rtl w:val="0"/>
+        </w:rPr>
+        <w:t xml:space="preserve">En el siguiente espacio se muestra el boceto de las activitys de la app en canva:</w:t>
+        <w:br w:type="textWrapping"/>
+        <w:br w:type="textWrapping"/>
+      </w:r>
+      <w:hyperlink r:id="rId40">
+        <w:r>
+          <w:rPr>
+            <w:rFonts w:ascii="Arial" w:cs="Arial" w:eastAsia="Arial" w:hAnsi="Arial"/>
+            <w:b w:val="1"/>
+            <w:color w:val="1155cc"/>
+            <w:sz w:val="24"/>
+            <w:szCs w:val="24"/>
+            <w:u w:val="single"/>
+            <w:rtl w:val="0"/>
+          </w:rPr>
+          <w:t xml:space="preserve">https://www.canva.com/design/DAFuTEZcF48/a_VvmRFTR_RJ9LFsnT4Caw/watch?utm_content=DAFuTEZcF48&amp;utm_campaign=designshare&amp;utm_medium=link&amp;utm_source=publishsharelink</w:t>
+        </w:r>
+      </w:hyperlink>
+      <w:r>
+        <w:rPr>
+          <w:rtl w:val="0"/>
+        </w:rPr>
+      </w:r>
+    </w:p>
+    <w:p>
+      <w:pPr>
+        <w:rPr>
+          <w:rFonts w:ascii="Arial" w:cs="Arial" w:eastAsia="Arial" w:hAnsi="Arial"/>
+          <w:b w:val="1"/>
+          <w:sz w:val="24"/>
+          <w:szCs w:val="24"/>
+        </w:rPr>
+      </w:pPr>
       <w:r>
         <w:rPr>
           <w:rtl w:val="0"/>
@@ -48959,6 +49079,68 @@
     </w:sectPr>
   </w:body>
 </w:document>
+</file>
+
+<file path=word/comments.xml><?xml version="1.0" encoding="utf-8"?>
+<w:comments xmlns:mc="http://schemas.openxmlformats.org/markup-compatibility/2006" xmlns:o="urn:schemas-microsoft-com:office:office" xmlns:r="http://schemas.openxmlformats.org/officeDocument/2006/relationships" xmlns:m="http://schemas.openxmlformats.org/officeDocument/2006/math" xmlns:v="urn:schemas-microsoft-com:vml" xmlns:wp="http://schemas.openxmlformats.org/drawingml/2006/wordprocessingDrawing" xmlns:w10="urn:schemas-microsoft-com:office:word" xmlns:w="http://schemas.openxmlformats.org/wordprocessingml/2006/main" xmlns:wne="http://schemas.microsoft.com/office/word/2006/wordml" xmlns:sl="http://schemas.openxmlformats.org/schemaLibrary/2006/main" xmlns:a="http://schemas.openxmlformats.org/drawingml/2006/main" xmlns:pic="http://schemas.openxmlformats.org/drawingml/2006/picture" xmlns:c="http://schemas.openxmlformats.org/drawingml/2006/chart" xmlns:lc="http://schemas.openxmlformats.org/drawingml/2006/lockedCanvas" xmlns:dgm="http://schemas.openxmlformats.org/drawingml/2006/diagram" xmlns:wps="http://schemas.microsoft.com/office/word/2010/wordprocessingShape" xmlns:wpg="http://schemas.microsoft.com/office/word/2010/wordprocessingGroup" xmlns:w14="http://schemas.microsoft.com/office/word/2010/wordml" xmlns:w15="http://schemas.microsoft.com/office/word/2012/wordml">
+  <w:comment w:author="Proyecto Integrador ISPC" w:id="0" w:date="2023-10-08T23:16:57Z">
+    <w:p>
+      <w:pPr>
+        <w:keepNext w:val="0"/>
+        <w:keepLines w:val="0"/>
+        <w:pageBreakBefore w:val="0"/>
+        <w:widowControl w:val="0"/>
+        <w:pBdr>
+          <w:top w:space="0" w:sz="0" w:val="nil"/>
+          <w:left w:space="0" w:sz="0" w:val="nil"/>
+          <w:bottom w:space="0" w:sz="0" w:val="nil"/>
+          <w:right w:space="0" w:sz="0" w:val="nil"/>
+          <w:between w:space="0" w:sz="0" w:val="nil"/>
+        </w:pBdr>
+        <w:shd w:fill="auto" w:val="clear"/>
+        <w:spacing w:after="0" w:before="0" w:line="240" w:lineRule="auto"/>
+        <w:ind w:left="0" w:right="0" w:firstLine="0"/>
+        <w:jc w:val="left"/>
+        <w:rPr>
+          <w:rFonts w:ascii="Arial" w:cs="Arial" w:eastAsia="Arial" w:hAnsi="Arial"/>
+          <w:b w:val="0"/>
+          <w:i w:val="0"/>
+          <w:smallCaps w:val="0"/>
+          <w:strike w:val="0"/>
+          <w:color w:val="000000"/>
+          <w:sz w:val="22"/>
+          <w:szCs w:val="22"/>
+          <w:u w:val="none"/>
+          <w:shd w:fill="auto" w:val="clear"/>
+          <w:vertAlign w:val="baseline"/>
+        </w:rPr>
+      </w:pPr>
+      <w:r>
+        <w:rPr>
+          <w:rFonts w:ascii="Arial" w:cs="Arial" w:eastAsia="Arial" w:hAnsi="Arial"/>
+          <w:b w:val="0"/>
+          <w:i w:val="0"/>
+          <w:smallCaps w:val="0"/>
+          <w:strike w:val="0"/>
+          <w:color w:val="000000"/>
+          <w:sz w:val="22"/>
+          <w:szCs w:val="22"/>
+          <w:u w:val="none"/>
+          <w:shd w:fill="auto" w:val="clear"/>
+          <w:vertAlign w:val="baseline"/>
+          <w:rtl w:val="0"/>
+        </w:rPr>
+        <w:t xml:space="preserve">??</w:t>
+      </w:r>
+    </w:p>
+  </w:comment>
+</w:comments>
+</file>
+
+<file path=word/commentsExtended.xml><?xml version="1.0" encoding="utf-8"?>
+<w15:commentsEx xmlns:mc="http://schemas.openxmlformats.org/markup-compatibility/2006" xmlns:o="urn:schemas-microsoft-com:office:office" xmlns:r="http://schemas.openxmlformats.org/officeDocument/2006/relationships" xmlns:m="http://schemas.openxmlformats.org/officeDocument/2006/math" xmlns:v="urn:schemas-microsoft-com:vml" xmlns:wp="http://schemas.openxmlformats.org/drawingml/2006/wordprocessingDrawing" xmlns:w10="urn:schemas-microsoft-com:office:word" xmlns:w="http://schemas.openxmlformats.org/wordprocessingml/2006/main" xmlns:wne="http://schemas.microsoft.com/office/word/2006/wordml" xmlns:sl="http://schemas.openxmlformats.org/schemaLibrary/2006/main" xmlns:a="http://schemas.openxmlformats.org/drawingml/2006/main" xmlns:pic="http://schemas.openxmlformats.org/drawingml/2006/picture" xmlns:c="http://schemas.openxmlformats.org/drawingml/2006/chart" xmlns:lc="http://schemas.openxmlformats.org/drawingml/2006/lockedCanvas" xmlns:dgm="http://schemas.openxmlformats.org/drawingml/2006/diagram" xmlns:wps="http://schemas.microsoft.com/office/word/2010/wordprocessingShape" xmlns:wpg="http://schemas.microsoft.com/office/word/2010/wordprocessingGroup" xmlns:w14="http://schemas.microsoft.com/office/word/2010/wordml" xmlns:w15="http://schemas.microsoft.com/office/word/2012/wordml">
+  <w15:commentEx w15:paraId="000003DB" w15:done="0"/>
+</w15:commentsEx>
 </file>
 
 <file path=word/numbering.xml><?xml version="1.0" encoding="utf-8"?>
@@ -51747,7 +51929,7 @@
 
 <file path=customXML/item1.xml><?xml version="1.0" encoding="utf-8"?>
 <go:gDocsCustomXmlDataStorage xmlns:go="http://customooxmlschemas.google.com/" xmlns:r="http://schemas.openxmlformats.org/officeDocument/2006/relationships" uri="GoogleDocsCustomDataVersion2">
-  <go:docsCustomData xmlns:go="http://customooxmlschemas.google.com/" roundtripDataSignature="AMtx7mg0cvwqZwAKSHHagGstEX5Wo5cvWw==">CgMxLjAyCGguZ2pkZ3hzOAByITFjYkRBVms1eXJuSERvUE9sSGZYeGd3YzltTVpxa1hCSA==</go:docsCustomData>
+  <go:docsCustomData xmlns:go="http://customooxmlschemas.google.com/" roundtripDataSignature="AMtx7mi9d4/tUeaFVt7pbJLOaGk8QQ6TGA==">CgMxLjAaJwoBMBIiCiAIBCocCgtBQUFBN29Fd1BKNBAIGgtBQUFBN29Fd1BKNCLZAQoLQUFBQTdvRXdQSjQSpwEKC0FBQUE3b0V3UEo0EgtBQUFBN29Fd1BKNBoPCgl0ZXh0L2h0bWwSAj8/IhAKCnRleHQvcGxhaW4SAj8/KhsiFTEwNjUwOTI2MTQ2NjczOTQ0MTI4NigAOAAw4rbRjLExOOK20YyxMUoTCgp0ZXh0L3BsYWluEgVSRk5GMFoMNTl1dGJoeXBtZWQ5cgIgAHgAmgEGCAAQABgAqgEEEgI/P7ABALgBABjittGMsTEg4rbRjLExMABCEGtpeC42b2piM25kZzA1dmYyCGguZ2pkZ3hzOAByITFjYkRBVms1eXJuSERvUE9sSGZYeGd3YzltTVpxa1hCSA==</go:docsCustomData>
 </go:gDocsCustomXmlDataStorage>
 </file>
 

</xml_diff>